<commit_message>
optimize eventbridge and sns
</commit_message>
<xml_diff>
--- a/static/file/proposal/Smart_Office_Proposal.docx
+++ b/static/file/proposal/Smart_Office_Proposal.docx
@@ -2676,6 +2676,54 @@
       <w:bookmarkEnd w:id="5"/>
     </w:p>
     <w:p>
+      <w:r>
+        <w:rPr>
+          <w:noProof/>
+        </w:rPr>
+        <w:drawing>
+          <wp:inline distT="0" distB="0" distL="0" distR="0" wp14:anchorId="154CEAD8" wp14:editId="3ABCAE7F">
+            <wp:extent cx="6858000" cy="4171315"/>
+            <wp:effectExtent l="0" t="0" r="0" b="635"/>
+            <wp:docPr id="1" name="Picture 1"/>
+            <wp:cNvGraphicFramePr>
+              <a:graphicFrameLocks xmlns:a="http://schemas.openxmlformats.org/drawingml/2006/main" noChangeAspect="1"/>
+            </wp:cNvGraphicFramePr>
+            <a:graphic xmlns:a="http://schemas.openxmlformats.org/drawingml/2006/main">
+              <a:graphicData uri="http://schemas.openxmlformats.org/drawingml/2006/picture">
+                <pic:pic xmlns:pic="http://schemas.openxmlformats.org/drawingml/2006/picture">
+                  <pic:nvPicPr>
+                    <pic:cNvPr id="1" name="Picture 1"/>
+                    <pic:cNvPicPr/>
+                  </pic:nvPicPr>
+                  <pic:blipFill>
+                    <a:blip r:embed="rId9" cstate="print">
+                      <a:extLst>
+                        <a:ext uri="{28A0092B-C50C-407E-A947-70E740481C1C}">
+                          <a14:useLocalDpi xmlns:a14="http://schemas.microsoft.com/office/drawing/2010/main" val="0"/>
+                        </a:ext>
+                      </a:extLst>
+                    </a:blip>
+                    <a:stretch>
+                      <a:fillRect/>
+                    </a:stretch>
+                  </pic:blipFill>
+                  <pic:spPr>
+                    <a:xfrm>
+                      <a:off x="0" y="0"/>
+                      <a:ext cx="6858000" cy="4171315"/>
+                    </a:xfrm>
+                    <a:prstGeom prst="rect">
+                      <a:avLst/>
+                    </a:prstGeom>
+                  </pic:spPr>
+                </pic:pic>
+              </a:graphicData>
+            </a:graphic>
+          </wp:inline>
+        </w:drawing>
+      </w:r>
+    </w:p>
+    <w:p>
       <w:pPr>
         <w:pStyle w:val="NormalWeb"/>
       </w:pPr>
@@ -2795,6 +2843,7 @@
           <w:b/>
           <w:bCs/>
         </w:rPr>
+        <w:lastRenderedPageBreak/>
         <w:t>Sensor Network:</w:t>
       </w:r>
       <w:r>
@@ -3072,7 +3121,6 @@
         </w:numPr>
       </w:pPr>
       <w:r>
-        <w:lastRenderedPageBreak/>
         <w:t>Building the Next.js web dashboard and integrating it with the serverless backend.</w:t>
       </w:r>
     </w:p>
@@ -3261,6 +3309,7 @@
           <w:b/>
           <w:bCs/>
         </w:rPr>
+        <w:lastRenderedPageBreak/>
         <w:t>Data Security:</w:t>
       </w:r>
       <w:r>
@@ -3732,7 +3781,19 @@
               <w:rPr>
                 <w:rFonts w:ascii="Times New Roman" w:hAnsi="Times New Roman" w:cs="Times New Roman"/>
               </w:rPr>
-              <w:t xml:space="preserve">Define database schema for Room/Sensor logs </w:t>
+              <w:t>Define database schema for Room</w:t>
+            </w:r>
+            <w:r>
+              <w:rPr>
+                <w:rFonts w:ascii="Times New Roman" w:hAnsi="Times New Roman" w:cs="Times New Roman"/>
+              </w:rPr>
+              <w:t>, L</w:t>
+            </w:r>
+            <w:r>
+              <w:rPr>
+                <w:rFonts w:ascii="Times New Roman" w:hAnsi="Times New Roman" w:cs="Times New Roman"/>
+              </w:rPr>
+              <w:t xml:space="preserve">ogs </w:t>
             </w:r>
           </w:p>
           <w:p>
@@ -4071,7 +4132,19 @@
               <w:rPr>
                 <w:rFonts w:ascii="Times New Roman" w:hAnsi="Times New Roman" w:cs="Times New Roman"/>
               </w:rPr>
-              <w:t xml:space="preserve">Build Next.js Web Dashboard </w:t>
+              <w:t xml:space="preserve">Build Web Dashboard </w:t>
+            </w:r>
+            <w:r>
+              <w:rPr>
+                <w:rFonts w:ascii="Times New Roman" w:hAnsi="Times New Roman" w:cs="Times New Roman"/>
+              </w:rPr>
+              <w:t xml:space="preserve">with </w:t>
+            </w:r>
+            <w:r>
+              <w:rPr>
+                <w:rFonts w:ascii="Times New Roman" w:hAnsi="Times New Roman" w:cs="Times New Roman"/>
+              </w:rPr>
+              <w:t>React</w:t>
             </w:r>
           </w:p>
           <w:p>
@@ -4108,6 +4181,30 @@
                 <w:rFonts w:ascii="Times New Roman" w:hAnsi="Times New Roman" w:cs="Times New Roman"/>
               </w:rPr>
               <w:t>Implement real-time data visualization</w:t>
+            </w:r>
+          </w:p>
+          <w:p>
+            <w:pPr>
+              <w:pStyle w:val="ListParagraph"/>
+              <w:numPr>
+                <w:ilvl w:val="0"/>
+                <w:numId w:val="14"/>
+              </w:numPr>
+              <w:rPr>
+                <w:rFonts w:ascii="Times New Roman" w:hAnsi="Times New Roman" w:cs="Times New Roman"/>
+              </w:rPr>
+            </w:pPr>
+            <w:r>
+              <w:rPr>
+                <w:rFonts w:ascii="Times New Roman" w:hAnsi="Times New Roman" w:cs="Times New Roman"/>
+              </w:rPr>
+              <w:t xml:space="preserve">Deploy CloudFormation </w:t>
+            </w:r>
+            <w:r>
+              <w:rPr>
+                <w:rFonts w:ascii="Times New Roman" w:hAnsi="Times New Roman" w:cs="Times New Roman"/>
+              </w:rPr>
+              <w:t>templates</w:t>
             </w:r>
           </w:p>
         </w:tc>
@@ -4192,6 +4289,7 @@
               <w:rPr>
                 <w:rFonts w:ascii="Times New Roman" w:hAnsi="Times New Roman" w:cs="Times New Roman"/>
               </w:rPr>
+              <w:lastRenderedPageBreak/>
               <w:t>Testing &amp; Go-Live</w:t>
             </w:r>
           </w:p>
@@ -4259,7 +4357,6 @@
               <w:rPr>
                 <w:rFonts w:ascii="Times New Roman" w:hAnsi="Times New Roman" w:cs="Times New Roman"/>
               </w:rPr>
-              <w:lastRenderedPageBreak/>
               <w:t>Verify security rules and access controls</w:t>
             </w:r>
           </w:p>
@@ -4302,7 +4399,6 @@
               <w:rPr>
                 <w:rFonts w:ascii="Times New Roman" w:hAnsi="Times New Roman" w:cs="Times New Roman"/>
               </w:rPr>
-              <w:lastRenderedPageBreak/>
               <w:t>UAT Sign-off</w:t>
             </w:r>
           </w:p>
@@ -4415,6 +4511,12 @@
               </w:rPr>
               <w:t>Present</w:t>
             </w:r>
+            <w:r>
+              <w:rPr>
+                <w:rFonts w:ascii="Times New Roman" w:hAnsi="Times New Roman" w:cs="Times New Roman"/>
+              </w:rPr>
+              <w:t>ation</w:t>
+            </w:r>
           </w:p>
         </w:tc>
         <w:tc>
@@ -4735,7 +4837,7 @@
       <w:r>
         <w:t xml:space="preserve"> For a detailed breakdown of the infrastructure costs, please refer to the following AWS Pricing Calculator estimate: </w:t>
       </w:r>
-      <w:hyperlink r:id="rId9" w:anchor="/estimate?id=0db12150c448b012356e475becefd549c37094d8" w:tgtFrame="_blank" w:history="1">
+      <w:hyperlink r:id="rId10" w:anchor="/estimate?id=0db12150c448b012356e475becefd549c37094d8" w:tgtFrame="_blank" w:history="1">
         <w:r>
           <w:rPr>
             <w:rStyle w:val="Hyperlink"/>
@@ -4793,6 +4895,7 @@
           <w:b/>
           <w:bCs/>
         </w:rPr>
+        <w:lastRenderedPageBreak/>
         <w:t>Compute &amp; API:</w:t>
       </w:r>
     </w:p>
@@ -4828,7 +4931,6 @@
           <w:b/>
           <w:bCs/>
         </w:rPr>
-        <w:lastRenderedPageBreak/>
         <w:t>Amazon API Gateway:</w:t>
       </w:r>
       <w:r>
@@ -5909,6 +6011,7 @@
               </w:rPr>
             </w:pPr>
             <w:r>
+              <w:lastRenderedPageBreak/>
               <w:t>Architecture Design</w:t>
             </w:r>
           </w:p>
@@ -6006,7 +6109,6 @@
               </w:rPr>
             </w:pPr>
             <w:r>
-              <w:lastRenderedPageBreak/>
               <w:t>Backend Development</w:t>
             </w:r>
           </w:p>
@@ -6895,7 +6997,7 @@
       </w:r>
     </w:p>
     <w:sectPr>
-      <w:footerReference w:type="default" r:id="rId10"/>
+      <w:footerReference w:type="default" r:id="rId11"/>
       <w:pgSz w:w="12240" w:h="15840"/>
       <w:pgMar w:top="720" w:right="720" w:bottom="720" w:left="720" w:header="720" w:footer="720" w:gutter="0"/>
       <w:cols w:space="720"/>

</xml_diff>